<commit_message>
checkin sobre los parametros globales y un refactor a todo el proyecto.
</commit_message>
<xml_diff>
--- a/RepositoryBd/Doc/Tecnica.docx
+++ b/RepositoryBd/Doc/Tecnica.docx
@@ -174,6 +174,22 @@
       <w:pPr>
         <w:jc w:val="center"/>
       </w:pPr>
+    </w:p>
+    <w:p>
+      <w:pPr>
+        <w:jc w:val="center"/>
+      </w:pPr>
+    </w:p>
+    <w:p>
+      <w:pPr>
+        <w:pStyle w:val="Ttulo1"/>
+      </w:pPr>
+      <w:r>
+        <w:lastRenderedPageBreak/>
+        <w:t>Configuración Modulo General</w:t>
+      </w:r>
+    </w:p>
+    <w:p>
       <w:bookmarkStart w:id="0" w:name="_GoBack"/>
       <w:bookmarkEnd w:id="0"/>
     </w:p>
@@ -586,6 +602,49 @@
     <w:name w:val="Normal"/>
     <w:qFormat/>
   </w:style>
+  <w:style w:type="paragraph" w:styleId="Ttulo1">
+    <w:name w:val="heading 1"/>
+    <w:basedOn w:val="Normal"/>
+    <w:next w:val="Normal"/>
+    <w:link w:val="Ttulo1Car"/>
+    <w:uiPriority w:val="9"/>
+    <w:qFormat/>
+    <w:rsid w:val="00B6156E"/>
+    <w:pPr>
+      <w:keepNext/>
+      <w:keepLines/>
+      <w:spacing w:before="240" w:after="0"/>
+      <w:outlineLvl w:val="0"/>
+    </w:pPr>
+    <w:rPr>
+      <w:rFonts w:asciiTheme="majorHAnsi" w:eastAsiaTheme="majorEastAsia" w:hAnsiTheme="majorHAnsi" w:cstheme="majorBidi"/>
+      <w:color w:val="2E74B5" w:themeColor="accent1" w:themeShade="BF"/>
+      <w:sz w:val="32"/>
+      <w:szCs w:val="32"/>
+    </w:rPr>
+  </w:style>
+  <w:style w:type="paragraph" w:styleId="Ttulo2">
+    <w:name w:val="heading 2"/>
+    <w:basedOn w:val="Normal"/>
+    <w:next w:val="Normal"/>
+    <w:link w:val="Ttulo2Car"/>
+    <w:uiPriority w:val="9"/>
+    <w:unhideWhenUsed/>
+    <w:qFormat/>
+    <w:rsid w:val="00B6156E"/>
+    <w:pPr>
+      <w:keepNext/>
+      <w:keepLines/>
+      <w:spacing w:before="40" w:after="0"/>
+      <w:outlineLvl w:val="1"/>
+    </w:pPr>
+    <w:rPr>
+      <w:rFonts w:asciiTheme="majorHAnsi" w:eastAsiaTheme="majorEastAsia" w:hAnsiTheme="majorHAnsi" w:cstheme="majorBidi"/>
+      <w:color w:val="2E74B5" w:themeColor="accent1" w:themeShade="BF"/>
+      <w:sz w:val="26"/>
+      <w:szCs w:val="26"/>
+    </w:rPr>
+  </w:style>
   <w:style w:type="character" w:default="1" w:styleId="Fuentedeprrafopredeter">
     <w:name w:val="Default Paragraph Font"/>
     <w:uiPriority w:val="1"/>
@@ -612,6 +671,32 @@
     <w:uiPriority w:val="99"/>
     <w:semiHidden/>
     <w:unhideWhenUsed/>
+  </w:style>
+  <w:style w:type="character" w:customStyle="1" w:styleId="Ttulo1Car">
+    <w:name w:val="Título 1 Car"/>
+    <w:basedOn w:val="Fuentedeprrafopredeter"/>
+    <w:link w:val="Ttulo1"/>
+    <w:uiPriority w:val="9"/>
+    <w:rsid w:val="00B6156E"/>
+    <w:rPr>
+      <w:rFonts w:asciiTheme="majorHAnsi" w:eastAsiaTheme="majorEastAsia" w:hAnsiTheme="majorHAnsi" w:cstheme="majorBidi"/>
+      <w:color w:val="2E74B5" w:themeColor="accent1" w:themeShade="BF"/>
+      <w:sz w:val="32"/>
+      <w:szCs w:val="32"/>
+    </w:rPr>
+  </w:style>
+  <w:style w:type="character" w:customStyle="1" w:styleId="Ttulo2Car">
+    <w:name w:val="Título 2 Car"/>
+    <w:basedOn w:val="Fuentedeprrafopredeter"/>
+    <w:link w:val="Ttulo2"/>
+    <w:uiPriority w:val="9"/>
+    <w:rsid w:val="00B6156E"/>
+    <w:rPr>
+      <w:rFonts w:asciiTheme="majorHAnsi" w:eastAsiaTheme="majorEastAsia" w:hAnsiTheme="majorHAnsi" w:cstheme="majorBidi"/>
+      <w:color w:val="2E74B5" w:themeColor="accent1" w:themeShade="BF"/>
+      <w:sz w:val="26"/>
+      <w:szCs w:val="26"/>
+    </w:rPr>
   </w:style>
 </w:styles>
 </file>

</xml_diff>